<commit_message>
Updated report, finished Spider functions
</commit_message>
<xml_diff>
--- a/Report/Report.docx
+++ b/Report/Report.docx
@@ -14,6 +14,58 @@
           <w:rFonts w:ascii="Calibri" w:hAnsi="Calibri"/>
         </w:rPr>
         <w:t>Graded Assignment Report</w:t>
+      </w:r>
+      <w:r>
+        <w:rPr>
+          <w:rFonts w:ascii="Calibri" w:hAnsi="Calibri"/>
+        </w:rPr>
+        <w:t xml:space="preserve"> </w:t>
+      </w:r>
+      <w:r>
+        <w:rPr>
+          <w:rFonts w:ascii="Calibri" w:hAnsi="Calibri"/>
+        </w:rPr>
+        <w:t>– Haskell Solitaire Implementation</w:t>
+      </w:r>
+    </w:p>
+    <w:p/>
+    <w:p>
+      <w:pPr>
+        <w:rPr>
+          <w:rFonts w:ascii="Calibri" w:hAnsi="Calibri"/>
+        </w:rPr>
+      </w:pPr>
+      <w:r>
+        <w:rPr>
+          <w:rFonts w:ascii="Calibri" w:hAnsi="Calibri"/>
+        </w:rPr>
+        <w:t>Name : Vlad-Cristian Prisacariu</w:t>
+      </w:r>
+    </w:p>
+    <w:p>
+      <w:pPr>
+        <w:rPr>
+          <w:rFonts w:ascii="Calibri" w:hAnsi="Calibri"/>
+        </w:rPr>
+      </w:pPr>
+      <w:r>
+        <w:rPr>
+          <w:rFonts w:ascii="Calibri" w:hAnsi="Calibri"/>
+        </w:rPr>
+        <w:t>Registration Number : 200131014</w:t>
+      </w:r>
+    </w:p>
+    <w:p>
+      <w:pPr>
+        <w:rPr>
+          <w:rFonts w:ascii="Calibri" w:hAnsi="Calibri"/>
+        </w:rPr>
+      </w:pPr>
+      <w:r>
+        <w:rPr>
+          <w:rFonts w:ascii="Calibri" w:hAnsi="Calibri"/>
+        </w:rPr>
+        <w:t>Username: aca19vcp</w:t>
       </w:r>
     </w:p>
     <w:p>
@@ -1630,6 +1682,13 @@
     </w:p>
     <w:p>
       <w:pPr>
+        <w:rPr>
+          <w:rFonts w:ascii="Calibri" w:hAnsi="Calibri"/>
+        </w:rPr>
+      </w:pPr>
+    </w:p>
+    <w:p>
+      <w:pPr>
         <w:shd w:val="clear" w:color="auto" w:fill="1E1E1E"/>
         <w:spacing w:line="270" w:lineRule="atLeast"/>
         <w:rPr>
@@ -1741,6 +1800,27 @@
         </w:rPr>
         <w:t xml:space="preserve"> applied to that board, unless there are no available moves, in which case it returns Nothing. </w:t>
       </w:r>
+    </w:p>
+    <w:p>
+      <w:pPr>
+        <w:rPr>
+          <w:rFonts w:ascii="Calibri" w:hAnsi="Calibri"/>
+        </w:rPr>
+      </w:pPr>
+    </w:p>
+    <w:p>
+      <w:pPr>
+        <w:rPr>
+          <w:rFonts w:ascii="Calibri" w:hAnsi="Calibri"/>
+        </w:rPr>
+      </w:pPr>
+    </w:p>
+    <w:p>
+      <w:pPr>
+        <w:rPr>
+          <w:rFonts w:ascii="Calibri" w:hAnsi="Calibri"/>
+        </w:rPr>
+      </w:pPr>
     </w:p>
     <w:p>
       <w:pPr>
@@ -2988,16 +3068,288 @@
         <w:rPr>
           <w:rFonts w:ascii="Calibri" w:hAnsi="Calibri"/>
         </w:rPr>
-        <w:t>Just out of curiosity, I let the program run for 1000 games, an</w:t>
-      </w:r>
+        <w:t xml:space="preserve">Just out of curiosity, I let the program run for 1000 games, and the result is quite impressive. </w:t>
+      </w:r>
+    </w:p>
+    <w:p>
+      <w:pPr>
+        <w:rPr>
+          <w:rFonts w:ascii="Calibri" w:hAnsi="Calibri"/>
+        </w:rPr>
+      </w:pPr>
+    </w:p>
+    <w:p>
+      <w:pPr>
+        <w:rPr>
+          <w:rFonts w:ascii="Calibri" w:hAnsi="Calibri"/>
+        </w:rPr>
+      </w:pPr>
+    </w:p>
+    <w:p>
+      <w:pPr>
+        <w:rPr>
+          <w:rFonts w:ascii="Calibri" w:hAnsi="Calibri"/>
+        </w:rPr>
+      </w:pPr>
+    </w:p>
+    <w:p>
+      <w:pPr>
+        <w:pStyle w:val="Heading2"/>
+      </w:pPr>
+    </w:p>
+    <w:p>
+      <w:pPr>
+        <w:pStyle w:val="Heading2"/>
+        <w:numPr>
+          <w:ilvl w:val="0"/>
+          <w:numId w:val="1"/>
+        </w:numPr>
+        <w:ind w:left="284" w:hanging="284"/>
+        <w:rPr>
+          <w:rFonts w:ascii="Calibri" w:hAnsi="Calibri"/>
+        </w:rPr>
+      </w:pPr>
+      <w:r>
+        <w:rPr>
+          <w:rFonts w:ascii="Calibri" w:hAnsi="Calibri"/>
+        </w:rPr>
+        <w:t>Spider Solitare - Beginnings</w:t>
+      </w:r>
+    </w:p>
+    <w:p>
+      <w:pPr>
+        <w:rPr>
+          <w:rFonts w:ascii="Calibri" w:hAnsi="Calibri"/>
+        </w:rPr>
+      </w:pPr>
+      <w:r>
+        <w:rPr>
+          <w:rFonts w:ascii="Calibri" w:hAnsi="Calibri"/>
+        </w:rPr>
+        <w:t xml:space="preserve">I have </w:t>
+      </w:r>
+      <w:r>
+        <w:rPr>
+          <w:rFonts w:ascii="Calibri" w:hAnsi="Calibri"/>
+        </w:rPr>
+        <w:t xml:space="preserve">only </w:t>
+      </w:r>
+      <w:r>
+        <w:rPr>
+          <w:rFonts w:ascii="Calibri" w:hAnsi="Calibri"/>
+        </w:rPr>
+        <w:t xml:space="preserve">started the implementation for the other type of solitaire, namely spider solitaire. The sDeal function has been in place since the first part of the assignment, but I have managed to add a few helper functions in the meantime. </w:t>
+      </w:r>
+    </w:p>
+    <w:p>
+      <w:pPr>
+        <w:rPr>
+          <w:rFonts w:ascii="Calibri" w:hAnsi="Calibri"/>
+        </w:rPr>
+      </w:pPr>
+    </w:p>
+    <w:p>
+      <w:pPr>
+        <w:shd w:val="clear" w:color="auto" w:fill="1E1E1E"/>
+        <w:spacing w:line="270" w:lineRule="atLeast"/>
+        <w:rPr>
+          <w:rFonts w:ascii="Menlo" w:eastAsia="Times New Roman" w:hAnsi="Menlo" w:cs="Menlo"/>
+          <w:color w:val="D4D4D4"/>
+          <w:sz w:val="18"/>
+          <w:szCs w:val="18"/>
+        </w:rPr>
+      </w:pPr>
+      <w:r>
+        <w:rPr>
+          <w:rFonts w:ascii="Menlo" w:eastAsia="Times New Roman" w:hAnsi="Menlo" w:cs="Menlo"/>
+          <w:color w:val="DCDCAA"/>
+          <w:sz w:val="18"/>
+          <w:szCs w:val="18"/>
+        </w:rPr>
+        <w:t>moveStockToCols</w:t>
+      </w:r>
+      <w:r>
+        <w:rPr>
+          <w:rFonts w:ascii="Menlo" w:eastAsia="Times New Roman" w:hAnsi="Menlo" w:cs="Menlo"/>
+          <w:color w:val="D4D4D4"/>
+          <w:sz w:val="18"/>
+          <w:szCs w:val="18"/>
+        </w:rPr>
+        <w:t xml:space="preserve"> :: </w:t>
+      </w:r>
+      <w:r>
+        <w:rPr>
+          <w:rFonts w:ascii="Menlo" w:eastAsia="Times New Roman" w:hAnsi="Menlo" w:cs="Menlo"/>
+          <w:color w:val="569CD6"/>
+          <w:sz w:val="18"/>
+          <w:szCs w:val="18"/>
+        </w:rPr>
+        <w:t>Board</w:t>
+      </w:r>
+      <w:r>
+        <w:rPr>
+          <w:rFonts w:ascii="Menlo" w:eastAsia="Times New Roman" w:hAnsi="Menlo" w:cs="Menlo"/>
+          <w:color w:val="D4D4D4"/>
+          <w:sz w:val="18"/>
+          <w:szCs w:val="18"/>
+        </w:rPr>
+        <w:t xml:space="preserve"> -&gt; </w:t>
+      </w:r>
+      <w:r>
+        <w:rPr>
+          <w:rFonts w:ascii="Menlo" w:eastAsia="Times New Roman" w:hAnsi="Menlo" w:cs="Menlo"/>
+          <w:color w:val="569CD6"/>
+          <w:sz w:val="18"/>
+          <w:szCs w:val="18"/>
+        </w:rPr>
+        <w:t>Board</w:t>
+      </w:r>
+    </w:p>
+    <w:p>
+      <w:pPr>
+        <w:rPr>
+          <w:rFonts w:ascii="Calibri" w:hAnsi="Calibri"/>
+        </w:rPr>
+      </w:pPr>
+      <w:r>
+        <w:rPr>
+          <w:rFonts w:ascii="Calibri" w:hAnsi="Calibri"/>
+        </w:rPr>
+        <w:t xml:space="preserve">Given a board, </w:t>
+      </w:r>
+      <w:r>
+        <w:rPr>
+          <w:rFonts w:ascii="Calibri" w:hAnsi="Calibri"/>
+          <w:i/>
+        </w:rPr>
+        <w:t>moveStockToCols</w:t>
+      </w:r>
+      <w:r>
+        <w:rPr>
+          <w:rFonts w:ascii="Calibri" w:hAnsi="Calibri"/>
+        </w:rPr>
+        <w:t xml:space="preserve"> deals one 10 card deck to the columns, assuming there are no empty columns (because this is checked in another function).</w:t>
+      </w:r>
+    </w:p>
+    <w:p>
+      <w:pPr>
+        <w:rPr>
+          <w:rFonts w:ascii="Calibri" w:hAnsi="Calibri"/>
+        </w:rPr>
+      </w:pPr>
+    </w:p>
+    <w:p>
+      <w:pPr>
+        <w:rPr>
+          <w:rFonts w:ascii="Calibri" w:hAnsi="Calibri"/>
+        </w:rPr>
+      </w:pPr>
       <w:bookmarkStart w:id="0" w:name="_GoBack"/>
       <w:bookmarkEnd w:id="0"/>
-      <w:r>
-        <w:rPr>
-          <w:rFonts w:ascii="Calibri" w:hAnsi="Calibri"/>
-        </w:rPr>
-        <w:t xml:space="preserve">d the result is quite impressive. </w:t>
-      </w:r>
+    </w:p>
+    <w:p>
+      <w:pPr>
+        <w:rPr>
+          <w:rFonts w:ascii="Calibri" w:hAnsi="Calibri"/>
+        </w:rPr>
+      </w:pPr>
+    </w:p>
+    <w:p>
+      <w:pPr>
+        <w:shd w:val="clear" w:color="auto" w:fill="1E1E1E"/>
+        <w:spacing w:line="270" w:lineRule="atLeast"/>
+        <w:rPr>
+          <w:rFonts w:ascii="Menlo" w:eastAsia="Times New Roman" w:hAnsi="Menlo" w:cs="Menlo"/>
+          <w:color w:val="D4D4D4"/>
+          <w:sz w:val="18"/>
+          <w:szCs w:val="18"/>
+        </w:rPr>
+      </w:pPr>
+      <w:r>
+        <w:rPr>
+          <w:rFonts w:ascii="Menlo" w:eastAsia="Times New Roman" w:hAnsi="Menlo" w:cs="Menlo"/>
+          <w:color w:val="DCDCAA"/>
+          <w:sz w:val="18"/>
+          <w:szCs w:val="18"/>
+        </w:rPr>
+        <w:t>moveAceToKingFound</w:t>
+      </w:r>
+      <w:r>
+        <w:rPr>
+          <w:rFonts w:ascii="Menlo" w:eastAsia="Times New Roman" w:hAnsi="Menlo" w:cs="Menlo"/>
+          <w:color w:val="D4D4D4"/>
+          <w:sz w:val="18"/>
+          <w:szCs w:val="18"/>
+        </w:rPr>
+        <w:t xml:space="preserve"> :: </w:t>
+      </w:r>
+      <w:r>
+        <w:rPr>
+          <w:rFonts w:ascii="Menlo" w:eastAsia="Times New Roman" w:hAnsi="Menlo" w:cs="Menlo"/>
+          <w:color w:val="569CD6"/>
+          <w:sz w:val="18"/>
+          <w:szCs w:val="18"/>
+        </w:rPr>
+        <w:t>Board</w:t>
+      </w:r>
+      <w:r>
+        <w:rPr>
+          <w:rFonts w:ascii="Menlo" w:eastAsia="Times New Roman" w:hAnsi="Menlo" w:cs="Menlo"/>
+          <w:color w:val="D4D4D4"/>
+          <w:sz w:val="18"/>
+          <w:szCs w:val="18"/>
+        </w:rPr>
+        <w:t xml:space="preserve"> -&gt; </w:t>
+      </w:r>
+      <w:r>
+        <w:rPr>
+          <w:rFonts w:ascii="Menlo" w:eastAsia="Times New Roman" w:hAnsi="Menlo" w:cs="Menlo"/>
+          <w:color w:val="569CD6"/>
+          <w:sz w:val="18"/>
+          <w:szCs w:val="18"/>
+        </w:rPr>
+        <w:t>Board</w:t>
+      </w:r>
+    </w:p>
+    <w:p>
+      <w:pPr>
+        <w:rPr>
+          <w:rFonts w:ascii="Calibri" w:hAnsi="Calibri"/>
+        </w:rPr>
+      </w:pPr>
+      <w:r>
+        <w:rPr>
+          <w:rFonts w:ascii="Calibri" w:hAnsi="Calibri"/>
+        </w:rPr>
+        <w:t xml:space="preserve">Given a board, </w:t>
+      </w:r>
+      <w:r>
+        <w:rPr>
+          <w:rFonts w:ascii="Calibri" w:hAnsi="Calibri"/>
+          <w:i/>
+        </w:rPr>
+        <w:t>moveAceToKingFound</w:t>
+      </w:r>
+      <w:r>
+        <w:rPr>
+          <w:rFonts w:ascii="Calibri" w:hAnsi="Calibri"/>
+        </w:rPr>
+        <w:t xml:space="preserve"> moves every Ace to King sequence in the columns, to the foundations.</w:t>
+      </w:r>
+    </w:p>
+    <w:p>
+      <w:pPr>
+        <w:rPr>
+          <w:rFonts w:ascii="Calibri" w:hAnsi="Calibri"/>
+        </w:rPr>
+      </w:pPr>
+    </w:p>
+    <w:p>
+      <w:pPr>
+        <w:rPr>
+          <w:rFonts w:ascii="Calibri" w:hAnsi="Calibri"/>
+        </w:rPr>
+      </w:pPr>
     </w:p>
     <w:sectPr>
       <w:pgSz w:w="11900" w:h="16840"/>

</xml_diff>